<commit_message>
jsp ce qui a changé mais lol lezgo
</commit_message>
<xml_diff>
--- a/Rapport - Devictor, Latapie.docx
+++ b/Rapport - Devictor, Latapie.docx
@@ -115,7 +115,6 @@
       <w:r>
         <w:t xml:space="preserve">) sont des extensions du type </w:t>
       </w:r>
-      <w:proofErr w:type="spellStart"/>
       <w:r>
         <w:rPr>
           <w:i/>
@@ -123,7 +122,6 @@
         </w:rPr>
         <w:t>IdentitéType</w:t>
       </w:r>
-      <w:proofErr w:type="spellEnd"/>
       <w:r>
         <w:t xml:space="preserve"> ce qui permet de ne pas recopier inutilement les différents champs </w:t>
       </w:r>
@@ -137,7 +135,6 @@
       <w:r>
         <w:t xml:space="preserve">, </w:t>
       </w:r>
-      <w:proofErr w:type="spellStart"/>
       <w:r>
         <w:rPr>
           <w:i/>
@@ -145,7 +142,6 @@
         </w:rPr>
         <w:t>prenom</w:t>
       </w:r>
-      <w:proofErr w:type="spellEnd"/>
       <w:r>
         <w:t xml:space="preserve">, et </w:t>
       </w:r>
@@ -171,15 +167,7 @@
     </w:p>
     <w:p>
       <w:r>
-        <w:t>En plus des attributs hérités d’</w:t>
-      </w:r>
-      <w:proofErr w:type="spellStart"/>
-      <w:r>
-        <w:t>IdentitéType</w:t>
-      </w:r>
-      <w:proofErr w:type="spellEnd"/>
-      <w:r>
-        <w:t xml:space="preserve">, les clients ont aussi une tranche </w:t>
+        <w:t xml:space="preserve">En plus des attributs hérités d’IdentitéType, les clients ont aussi une tranche </w:t>
       </w:r>
       <w:r>
         <w:t>d’âge</w:t>
@@ -208,8 +196,6 @@
         </w:rPr>
         <w:t>&lt;</w:t>
       </w:r>
-      <w:proofErr w:type="spellStart"/>
-      <w:proofErr w:type="gramStart"/>
       <w:r>
         <w:rPr>
           <w:rFonts w:ascii="Consolas" w:eastAsia="Times New Roman" w:hAnsi="Consolas" w:cs="Courier New"/>
@@ -224,19 +210,8 @@
           <w:color w:val="0033B3"/>
           <w:lang w:eastAsia="fr-FR"/>
         </w:rPr>
-        <w:t>:simpleType</w:t>
-      </w:r>
-      <w:proofErr w:type="spellEnd"/>
-      <w:proofErr w:type="gramEnd"/>
-      <w:r>
-        <w:rPr>
-          <w:rFonts w:ascii="Consolas" w:eastAsia="Times New Roman" w:hAnsi="Consolas" w:cs="Courier New"/>
-          <w:color w:val="0033B3"/>
-          <w:lang w:eastAsia="fr-FR"/>
-        </w:rPr>
-        <w:t xml:space="preserve"> </w:t>
-      </w:r>
-      <w:proofErr w:type="spellStart"/>
+        <w:t xml:space="preserve">:simpleType </w:t>
+      </w:r>
       <w:r>
         <w:rPr>
           <w:rFonts w:ascii="Consolas" w:eastAsia="Times New Roman" w:hAnsi="Consolas" w:cs="Courier New"/>
@@ -245,32 +220,13 @@
         </w:rPr>
         <w:t>name</w:t>
       </w:r>
-      <w:proofErr w:type="spellEnd"/>
       <w:r>
         <w:rPr>
           <w:rFonts w:ascii="Consolas" w:eastAsia="Times New Roman" w:hAnsi="Consolas" w:cs="Courier New"/>
           <w:color w:val="067D17"/>
           <w:lang w:eastAsia="fr-FR"/>
         </w:rPr>
-        <w:t>="</w:t>
-      </w:r>
-      <w:proofErr w:type="spellStart"/>
-      <w:r>
-        <w:rPr>
-          <w:rFonts w:ascii="Consolas" w:eastAsia="Times New Roman" w:hAnsi="Consolas" w:cs="Courier New"/>
-          <w:color w:val="067D17"/>
-          <w:lang w:eastAsia="fr-FR"/>
-        </w:rPr>
-        <w:t>ClasseDAgeType</w:t>
-      </w:r>
-      <w:proofErr w:type="spellEnd"/>
-      <w:r>
-        <w:rPr>
-          <w:rFonts w:ascii="Consolas" w:eastAsia="Times New Roman" w:hAnsi="Consolas" w:cs="Courier New"/>
-          <w:color w:val="067D17"/>
-          <w:lang w:eastAsia="fr-FR"/>
-        </w:rPr>
-        <w:t>"</w:t>
+        <w:t>="ClasseDAgeType"</w:t>
       </w:r>
       <w:r>
         <w:rPr>
@@ -289,7 +245,6 @@
         <w:br/>
         <w:t xml:space="preserve">    &lt;</w:t>
       </w:r>
-      <w:proofErr w:type="spellStart"/>
       <w:r>
         <w:rPr>
           <w:rFonts w:ascii="Consolas" w:eastAsia="Times New Roman" w:hAnsi="Consolas" w:cs="Courier New"/>
@@ -304,16 +259,7 @@
           <w:color w:val="0033B3"/>
           <w:lang w:eastAsia="fr-FR"/>
         </w:rPr>
-        <w:t>:restriction</w:t>
-      </w:r>
-      <w:proofErr w:type="spellEnd"/>
-      <w:r>
-        <w:rPr>
-          <w:rFonts w:ascii="Consolas" w:eastAsia="Times New Roman" w:hAnsi="Consolas" w:cs="Courier New"/>
-          <w:color w:val="0033B3"/>
-          <w:lang w:eastAsia="fr-FR"/>
-        </w:rPr>
-        <w:t xml:space="preserve"> </w:t>
+        <w:t xml:space="preserve">:restriction </w:t>
       </w:r>
       <w:r>
         <w:rPr>
@@ -329,25 +275,7 @@
           <w:color w:val="067D17"/>
           <w:lang w:eastAsia="fr-FR"/>
         </w:rPr>
-        <w:t>="</w:t>
-      </w:r>
-      <w:proofErr w:type="spellStart"/>
-      <w:r>
-        <w:rPr>
-          <w:rFonts w:ascii="Consolas" w:eastAsia="Times New Roman" w:hAnsi="Consolas" w:cs="Courier New"/>
-          <w:color w:val="067D17"/>
-          <w:lang w:eastAsia="fr-FR"/>
-        </w:rPr>
-        <w:t>xs:string</w:t>
-      </w:r>
-      <w:proofErr w:type="spellEnd"/>
-      <w:r>
-        <w:rPr>
-          <w:rFonts w:ascii="Consolas" w:eastAsia="Times New Roman" w:hAnsi="Consolas" w:cs="Courier New"/>
-          <w:color w:val="067D17"/>
-          <w:lang w:eastAsia="fr-FR"/>
-        </w:rPr>
-        <w:t>"</w:t>
+        <w:t>="xs:string"</w:t>
       </w:r>
       <w:r>
         <w:rPr>
@@ -366,7 +294,6 @@
         <w:br/>
         <w:t xml:space="preserve">        &lt;</w:t>
       </w:r>
-      <w:proofErr w:type="spellStart"/>
       <w:r>
         <w:rPr>
           <w:rFonts w:ascii="Consolas" w:eastAsia="Times New Roman" w:hAnsi="Consolas" w:cs="Courier New"/>
@@ -381,16 +308,7 @@
           <w:color w:val="0033B3"/>
           <w:lang w:eastAsia="fr-FR"/>
         </w:rPr>
-        <w:t>:enumeration</w:t>
-      </w:r>
-      <w:proofErr w:type="spellEnd"/>
-      <w:r>
-        <w:rPr>
-          <w:rFonts w:ascii="Consolas" w:eastAsia="Times New Roman" w:hAnsi="Consolas" w:cs="Courier New"/>
-          <w:color w:val="0033B3"/>
-          <w:lang w:eastAsia="fr-FR"/>
-        </w:rPr>
-        <w:t xml:space="preserve"> </w:t>
+        <w:t xml:space="preserve">:enumeration </w:t>
       </w:r>
       <w:r>
         <w:rPr>
@@ -425,7 +343,6 @@
         <w:br/>
         <w:t xml:space="preserve">        &lt;</w:t>
       </w:r>
-      <w:proofErr w:type="spellStart"/>
       <w:r>
         <w:rPr>
           <w:rFonts w:ascii="Consolas" w:eastAsia="Times New Roman" w:hAnsi="Consolas" w:cs="Courier New"/>
@@ -440,16 +357,7 @@
           <w:color w:val="0033B3"/>
           <w:lang w:eastAsia="fr-FR"/>
         </w:rPr>
-        <w:t>:enumeration</w:t>
-      </w:r>
-      <w:proofErr w:type="spellEnd"/>
-      <w:r>
-        <w:rPr>
-          <w:rFonts w:ascii="Consolas" w:eastAsia="Times New Roman" w:hAnsi="Consolas" w:cs="Courier New"/>
-          <w:color w:val="0033B3"/>
-          <w:lang w:eastAsia="fr-FR"/>
-        </w:rPr>
-        <w:t xml:space="preserve"> </w:t>
+        <w:t xml:space="preserve">:enumeration </w:t>
       </w:r>
       <w:r>
         <w:rPr>
@@ -484,7 +392,6 @@
         <w:br/>
         <w:t xml:space="preserve">        &lt;</w:t>
       </w:r>
-      <w:proofErr w:type="spellStart"/>
       <w:r>
         <w:rPr>
           <w:rFonts w:ascii="Consolas" w:eastAsia="Times New Roman" w:hAnsi="Consolas" w:cs="Courier New"/>
@@ -499,16 +406,7 @@
           <w:color w:val="0033B3"/>
           <w:lang w:eastAsia="fr-FR"/>
         </w:rPr>
-        <w:t>:enumeration</w:t>
-      </w:r>
-      <w:proofErr w:type="spellEnd"/>
-      <w:r>
-        <w:rPr>
-          <w:rFonts w:ascii="Consolas" w:eastAsia="Times New Roman" w:hAnsi="Consolas" w:cs="Courier New"/>
-          <w:color w:val="0033B3"/>
-          <w:lang w:eastAsia="fr-FR"/>
-        </w:rPr>
-        <w:t xml:space="preserve"> </w:t>
+        <w:t xml:space="preserve">:enumeration </w:t>
       </w:r>
       <w:r>
         <w:rPr>
@@ -543,7 +441,6 @@
         <w:br/>
         <w:t xml:space="preserve">        &lt;</w:t>
       </w:r>
-      <w:proofErr w:type="spellStart"/>
       <w:r>
         <w:rPr>
           <w:rFonts w:ascii="Consolas" w:eastAsia="Times New Roman" w:hAnsi="Consolas" w:cs="Courier New"/>
@@ -558,16 +455,7 @@
           <w:color w:val="0033B3"/>
           <w:lang w:eastAsia="fr-FR"/>
         </w:rPr>
-        <w:t>:enumeration</w:t>
-      </w:r>
-      <w:proofErr w:type="spellEnd"/>
-      <w:r>
-        <w:rPr>
-          <w:rFonts w:ascii="Consolas" w:eastAsia="Times New Roman" w:hAnsi="Consolas" w:cs="Courier New"/>
-          <w:color w:val="0033B3"/>
-          <w:lang w:eastAsia="fr-FR"/>
-        </w:rPr>
-        <w:t xml:space="preserve"> </w:t>
+        <w:t xml:space="preserve">:enumeration </w:t>
       </w:r>
       <w:r>
         <w:rPr>
@@ -583,25 +471,7 @@
           <w:color w:val="067D17"/>
           <w:lang w:eastAsia="fr-FR"/>
         </w:rPr>
-        <w:t>="</w:t>
-      </w:r>
-      <w:proofErr w:type="spellStart"/>
-      <w:r>
-        <w:rPr>
-          <w:rFonts w:ascii="Consolas" w:eastAsia="Times New Roman" w:hAnsi="Consolas" w:cs="Courier New"/>
-          <w:color w:val="067D17"/>
-          <w:lang w:eastAsia="fr-FR"/>
-        </w:rPr>
-        <w:t>Etudiant</w:t>
-      </w:r>
-      <w:proofErr w:type="spellEnd"/>
-      <w:r>
-        <w:rPr>
-          <w:rFonts w:ascii="Consolas" w:eastAsia="Times New Roman" w:hAnsi="Consolas" w:cs="Courier New"/>
-          <w:color w:val="067D17"/>
-          <w:lang w:eastAsia="fr-FR"/>
-        </w:rPr>
-        <w:t>"</w:t>
+        <w:t>="Etudiant"</w:t>
       </w:r>
       <w:r>
         <w:rPr>
@@ -620,7 +490,6 @@
         <w:br/>
         <w:t xml:space="preserve">        &lt;</w:t>
       </w:r>
-      <w:proofErr w:type="spellStart"/>
       <w:r>
         <w:rPr>
           <w:rFonts w:ascii="Consolas" w:eastAsia="Times New Roman" w:hAnsi="Consolas" w:cs="Courier New"/>
@@ -635,16 +504,7 @@
           <w:color w:val="0033B3"/>
           <w:lang w:eastAsia="fr-FR"/>
         </w:rPr>
-        <w:t>:enumeration</w:t>
-      </w:r>
-      <w:proofErr w:type="spellEnd"/>
-      <w:r>
-        <w:rPr>
-          <w:rFonts w:ascii="Consolas" w:eastAsia="Times New Roman" w:hAnsi="Consolas" w:cs="Courier New"/>
-          <w:color w:val="0033B3"/>
-          <w:lang w:eastAsia="fr-FR"/>
-        </w:rPr>
-        <w:t xml:space="preserve"> </w:t>
+        <w:t xml:space="preserve">:enumeration </w:t>
       </w:r>
       <w:r>
         <w:rPr>
@@ -679,7 +539,6 @@
         <w:br/>
         <w:t xml:space="preserve">    &lt;/</w:t>
       </w:r>
-      <w:proofErr w:type="spellStart"/>
       <w:r>
         <w:rPr>
           <w:rFonts w:ascii="Consolas" w:eastAsia="Times New Roman" w:hAnsi="Consolas" w:cs="Courier New"/>
@@ -696,7 +555,6 @@
         </w:rPr>
         <w:t>:restriction</w:t>
       </w:r>
-      <w:proofErr w:type="spellEnd"/>
       <w:r>
         <w:rPr>
           <w:rFonts w:ascii="Consolas" w:eastAsia="Times New Roman" w:hAnsi="Consolas" w:cs="Courier New"/>
@@ -714,7 +572,6 @@
         <w:br/>
         <w:t>&lt;/</w:t>
       </w:r>
-      <w:proofErr w:type="spellStart"/>
       <w:r>
         <w:rPr>
           <w:rFonts w:ascii="Consolas" w:eastAsia="Times New Roman" w:hAnsi="Consolas" w:cs="Courier New"/>
@@ -731,7 +588,6 @@
         </w:rPr>
         <w:t>:simpleType</w:t>
       </w:r>
-      <w:proofErr w:type="spellEnd"/>
       <w:r>
         <w:rPr>
           <w:rFonts w:ascii="Consolas" w:eastAsia="Times New Roman" w:hAnsi="Consolas" w:cs="Courier New"/>
@@ -811,23 +667,7 @@
         <w:rPr>
           <w:rFonts w:ascii="Consolas" w:hAnsi="Consolas"/>
         </w:rPr>
-        <w:t>&lt;</w:t>
-      </w:r>
-      <w:proofErr w:type="spellStart"/>
-      <w:proofErr w:type="gramStart"/>
-      <w:r>
-        <w:rPr>
-          <w:rFonts w:ascii="Consolas" w:hAnsi="Consolas"/>
-        </w:rPr>
-        <w:t>xs:enumeration</w:t>
-      </w:r>
-      <w:proofErr w:type="spellEnd"/>
-      <w:proofErr w:type="gramEnd"/>
-      <w:r>
-        <w:rPr>
-          <w:rFonts w:ascii="Consolas" w:hAnsi="Consolas"/>
-        </w:rPr>
-        <w:t>&gt;</w:t>
+        <w:t>&lt;xs:enumeration&gt;</w:t>
       </w:r>
       <w:r>
         <w:t xml:space="preserve"> </w:t>
@@ -909,8 +749,6 @@
         </w:rPr>
         <w:t>&lt;</w:t>
       </w:r>
-      <w:proofErr w:type="spellStart"/>
-      <w:proofErr w:type="gramStart"/>
       <w:r>
         <w:rPr>
           <w:rFonts w:ascii="Consolas" w:eastAsia="Times New Roman" w:hAnsi="Consolas" w:cs="Courier New"/>
@@ -925,19 +763,8 @@
           <w:color w:val="0033B3"/>
           <w:lang w:eastAsia="fr-FR"/>
         </w:rPr>
-        <w:t>:simpleType</w:t>
-      </w:r>
-      <w:proofErr w:type="spellEnd"/>
-      <w:proofErr w:type="gramEnd"/>
-      <w:r>
-        <w:rPr>
-          <w:rFonts w:ascii="Consolas" w:eastAsia="Times New Roman" w:hAnsi="Consolas" w:cs="Courier New"/>
-          <w:color w:val="0033B3"/>
-          <w:lang w:eastAsia="fr-FR"/>
-        </w:rPr>
-        <w:t xml:space="preserve"> </w:t>
-      </w:r>
-      <w:proofErr w:type="spellStart"/>
+        <w:t xml:space="preserve">:simpleType </w:t>
+      </w:r>
       <w:r>
         <w:rPr>
           <w:rFonts w:ascii="Consolas" w:eastAsia="Times New Roman" w:hAnsi="Consolas" w:cs="Courier New"/>
@@ -946,32 +773,13 @@
         </w:rPr>
         <w:t>name</w:t>
       </w:r>
-      <w:proofErr w:type="spellEnd"/>
       <w:r>
         <w:rPr>
           <w:rFonts w:ascii="Consolas" w:eastAsia="Times New Roman" w:hAnsi="Consolas" w:cs="Courier New"/>
           <w:color w:val="067D17"/>
           <w:lang w:eastAsia="fr-FR"/>
         </w:rPr>
-        <w:t>="</w:t>
-      </w:r>
-      <w:proofErr w:type="spellStart"/>
-      <w:r>
-        <w:rPr>
-          <w:rFonts w:ascii="Consolas" w:eastAsia="Times New Roman" w:hAnsi="Consolas" w:cs="Courier New"/>
-          <w:color w:val="067D17"/>
-          <w:lang w:eastAsia="fr-FR"/>
-        </w:rPr>
-        <w:t>TypeOffreType</w:t>
-      </w:r>
-      <w:proofErr w:type="spellEnd"/>
-      <w:r>
-        <w:rPr>
-          <w:rFonts w:ascii="Consolas" w:eastAsia="Times New Roman" w:hAnsi="Consolas" w:cs="Courier New"/>
-          <w:color w:val="067D17"/>
-          <w:lang w:eastAsia="fr-FR"/>
-        </w:rPr>
-        <w:t>"</w:t>
+        <w:t>="TypeOffreType"</w:t>
       </w:r>
       <w:r>
         <w:rPr>
@@ -990,7 +798,6 @@
         <w:br/>
         <w:t xml:space="preserve">    &lt;</w:t>
       </w:r>
-      <w:proofErr w:type="spellStart"/>
       <w:r>
         <w:rPr>
           <w:rFonts w:ascii="Consolas" w:eastAsia="Times New Roman" w:hAnsi="Consolas" w:cs="Courier New"/>
@@ -1005,16 +812,7 @@
           <w:color w:val="0033B3"/>
           <w:lang w:eastAsia="fr-FR"/>
         </w:rPr>
-        <w:t>:restriction</w:t>
-      </w:r>
-      <w:proofErr w:type="spellEnd"/>
-      <w:r>
-        <w:rPr>
-          <w:rFonts w:ascii="Consolas" w:eastAsia="Times New Roman" w:hAnsi="Consolas" w:cs="Courier New"/>
-          <w:color w:val="0033B3"/>
-          <w:lang w:eastAsia="fr-FR"/>
-        </w:rPr>
-        <w:t xml:space="preserve"> </w:t>
+        <w:t xml:space="preserve">:restriction </w:t>
       </w:r>
       <w:r>
         <w:rPr>
@@ -1030,25 +828,7 @@
           <w:color w:val="067D17"/>
           <w:lang w:eastAsia="fr-FR"/>
         </w:rPr>
-        <w:t>="</w:t>
-      </w:r>
-      <w:proofErr w:type="spellStart"/>
-      <w:r>
-        <w:rPr>
-          <w:rFonts w:ascii="Consolas" w:eastAsia="Times New Roman" w:hAnsi="Consolas" w:cs="Courier New"/>
-          <w:color w:val="067D17"/>
-          <w:lang w:eastAsia="fr-FR"/>
-        </w:rPr>
-        <w:t>xs:string</w:t>
-      </w:r>
-      <w:proofErr w:type="spellEnd"/>
-      <w:r>
-        <w:rPr>
-          <w:rFonts w:ascii="Consolas" w:eastAsia="Times New Roman" w:hAnsi="Consolas" w:cs="Courier New"/>
-          <w:color w:val="067D17"/>
-          <w:lang w:eastAsia="fr-FR"/>
-        </w:rPr>
-        <w:t>"</w:t>
+        <w:t>="xs:string"</w:t>
       </w:r>
       <w:r>
         <w:rPr>
@@ -1067,7 +847,6 @@
         <w:br/>
         <w:t xml:space="preserve">        &lt;</w:t>
       </w:r>
-      <w:proofErr w:type="spellStart"/>
       <w:r>
         <w:rPr>
           <w:rFonts w:ascii="Consolas" w:eastAsia="Times New Roman" w:hAnsi="Consolas" w:cs="Courier New"/>
@@ -1082,16 +861,7 @@
           <w:color w:val="0033B3"/>
           <w:lang w:eastAsia="fr-FR"/>
         </w:rPr>
-        <w:t>:enumeration</w:t>
-      </w:r>
-      <w:proofErr w:type="spellEnd"/>
-      <w:r>
-        <w:rPr>
-          <w:rFonts w:ascii="Consolas" w:eastAsia="Times New Roman" w:hAnsi="Consolas" w:cs="Courier New"/>
-          <w:color w:val="0033B3"/>
-          <w:lang w:eastAsia="fr-FR"/>
-        </w:rPr>
-        <w:t xml:space="preserve"> </w:t>
+        <w:t xml:space="preserve">:enumeration </w:t>
       </w:r>
       <w:r>
         <w:rPr>
@@ -1126,7 +896,6 @@
         <w:br/>
         <w:t xml:space="preserve">        &lt;</w:t>
       </w:r>
-      <w:proofErr w:type="spellStart"/>
       <w:r>
         <w:rPr>
           <w:rFonts w:ascii="Consolas" w:eastAsia="Times New Roman" w:hAnsi="Consolas" w:cs="Courier New"/>
@@ -1141,16 +910,7 @@
           <w:color w:val="0033B3"/>
           <w:lang w:eastAsia="fr-FR"/>
         </w:rPr>
-        <w:t>:enumeration</w:t>
-      </w:r>
-      <w:proofErr w:type="spellEnd"/>
-      <w:r>
-        <w:rPr>
-          <w:rFonts w:ascii="Consolas" w:eastAsia="Times New Roman" w:hAnsi="Consolas" w:cs="Courier New"/>
-          <w:color w:val="0033B3"/>
-          <w:lang w:eastAsia="fr-FR"/>
-        </w:rPr>
-        <w:t xml:space="preserve"> </w:t>
+        <w:t xml:space="preserve">:enumeration </w:t>
       </w:r>
       <w:r>
         <w:rPr>
@@ -1185,7 +945,6 @@
         <w:br/>
         <w:t xml:space="preserve">        &lt;</w:t>
       </w:r>
-      <w:proofErr w:type="spellStart"/>
       <w:r>
         <w:rPr>
           <w:rFonts w:ascii="Consolas" w:eastAsia="Times New Roman" w:hAnsi="Consolas" w:cs="Courier New"/>
@@ -1200,16 +959,7 @@
           <w:color w:val="0033B3"/>
           <w:lang w:eastAsia="fr-FR"/>
         </w:rPr>
-        <w:t>:enumeration</w:t>
-      </w:r>
-      <w:proofErr w:type="spellEnd"/>
-      <w:r>
-        <w:rPr>
-          <w:rFonts w:ascii="Consolas" w:eastAsia="Times New Roman" w:hAnsi="Consolas" w:cs="Courier New"/>
-          <w:color w:val="0033B3"/>
-          <w:lang w:eastAsia="fr-FR"/>
-        </w:rPr>
-        <w:t xml:space="preserve"> </w:t>
+        <w:t xml:space="preserve">:enumeration </w:t>
       </w:r>
       <w:r>
         <w:rPr>
@@ -1244,7 +994,6 @@
         <w:br/>
         <w:t xml:space="preserve">        &lt;</w:t>
       </w:r>
-      <w:proofErr w:type="spellStart"/>
       <w:r>
         <w:rPr>
           <w:rFonts w:ascii="Consolas" w:eastAsia="Times New Roman" w:hAnsi="Consolas" w:cs="Courier New"/>
@@ -1259,16 +1008,7 @@
           <w:color w:val="0033B3"/>
           <w:lang w:eastAsia="fr-FR"/>
         </w:rPr>
-        <w:t>:enumeration</w:t>
-      </w:r>
-      <w:proofErr w:type="spellEnd"/>
-      <w:r>
-        <w:rPr>
-          <w:rFonts w:ascii="Consolas" w:eastAsia="Times New Roman" w:hAnsi="Consolas" w:cs="Courier New"/>
-          <w:color w:val="0033B3"/>
-          <w:lang w:eastAsia="fr-FR"/>
-        </w:rPr>
-        <w:t xml:space="preserve"> </w:t>
+        <w:t xml:space="preserve">:enumeration </w:t>
       </w:r>
       <w:r>
         <w:rPr>
@@ -1303,7 +1043,6 @@
         <w:br/>
         <w:t xml:space="preserve">        &lt;</w:t>
       </w:r>
-      <w:proofErr w:type="spellStart"/>
       <w:r>
         <w:rPr>
           <w:rFonts w:ascii="Consolas" w:eastAsia="Times New Roman" w:hAnsi="Consolas" w:cs="Courier New"/>
@@ -1318,16 +1057,7 @@
           <w:color w:val="0033B3"/>
           <w:lang w:eastAsia="fr-FR"/>
         </w:rPr>
-        <w:t>:enumeration</w:t>
-      </w:r>
-      <w:proofErr w:type="spellEnd"/>
-      <w:r>
-        <w:rPr>
-          <w:rFonts w:ascii="Consolas" w:eastAsia="Times New Roman" w:hAnsi="Consolas" w:cs="Courier New"/>
-          <w:color w:val="0033B3"/>
-          <w:lang w:eastAsia="fr-FR"/>
-        </w:rPr>
-        <w:t xml:space="preserve"> </w:t>
+        <w:t xml:space="preserve">:enumeration </w:t>
       </w:r>
       <w:r>
         <w:rPr>
@@ -1343,25 +1073,7 @@
           <w:color w:val="067D17"/>
           <w:lang w:eastAsia="fr-FR"/>
         </w:rPr>
-        <w:t>="</w:t>
-      </w:r>
-      <w:proofErr w:type="spellStart"/>
-      <w:r>
-        <w:rPr>
-          <w:rFonts w:ascii="Consolas" w:eastAsia="Times New Roman" w:hAnsi="Consolas" w:cs="Courier New"/>
-          <w:color w:val="067D17"/>
-          <w:lang w:eastAsia="fr-FR"/>
-        </w:rPr>
-        <w:t>Ecole</w:t>
-      </w:r>
-      <w:proofErr w:type="spellEnd"/>
-      <w:r>
-        <w:rPr>
-          <w:rFonts w:ascii="Consolas" w:eastAsia="Times New Roman" w:hAnsi="Consolas" w:cs="Courier New"/>
-          <w:color w:val="067D17"/>
-          <w:lang w:eastAsia="fr-FR"/>
-        </w:rPr>
-        <w:t xml:space="preserve"> de langue"</w:t>
+        <w:t>="Ecole de langue"</w:t>
       </w:r>
       <w:r>
         <w:rPr>
@@ -1380,7 +1092,6 @@
         <w:br/>
         <w:t xml:space="preserve">        &lt;</w:t>
       </w:r>
-      <w:proofErr w:type="spellStart"/>
       <w:r>
         <w:rPr>
           <w:rFonts w:ascii="Consolas" w:eastAsia="Times New Roman" w:hAnsi="Consolas" w:cs="Courier New"/>
@@ -1395,16 +1106,7 @@
           <w:color w:val="0033B3"/>
           <w:lang w:eastAsia="fr-FR"/>
         </w:rPr>
-        <w:t>:enumeration</w:t>
-      </w:r>
-      <w:proofErr w:type="spellEnd"/>
-      <w:r>
-        <w:rPr>
-          <w:rFonts w:ascii="Consolas" w:eastAsia="Times New Roman" w:hAnsi="Consolas" w:cs="Courier New"/>
-          <w:color w:val="0033B3"/>
-          <w:lang w:eastAsia="fr-FR"/>
-        </w:rPr>
-        <w:t xml:space="preserve"> </w:t>
+        <w:t xml:space="preserve">:enumeration </w:t>
       </w:r>
       <w:r>
         <w:rPr>
@@ -1439,7 +1141,6 @@
         <w:br/>
         <w:t xml:space="preserve">        &lt;</w:t>
       </w:r>
-      <w:proofErr w:type="spellStart"/>
       <w:r>
         <w:rPr>
           <w:rFonts w:ascii="Consolas" w:eastAsia="Times New Roman" w:hAnsi="Consolas" w:cs="Courier New"/>
@@ -1454,16 +1155,7 @@
           <w:color w:val="0033B3"/>
           <w:lang w:eastAsia="fr-FR"/>
         </w:rPr>
-        <w:t>:enumeration</w:t>
-      </w:r>
-      <w:proofErr w:type="spellEnd"/>
-      <w:r>
-        <w:rPr>
-          <w:rFonts w:ascii="Consolas" w:eastAsia="Times New Roman" w:hAnsi="Consolas" w:cs="Courier New"/>
-          <w:color w:val="0033B3"/>
-          <w:lang w:eastAsia="fr-FR"/>
-        </w:rPr>
-        <w:t xml:space="preserve"> </w:t>
+        <w:t xml:space="preserve">:enumeration </w:t>
       </w:r>
       <w:r>
         <w:rPr>
@@ -1498,7 +1190,6 @@
         <w:br/>
         <w:t xml:space="preserve">        &lt;</w:t>
       </w:r>
-      <w:proofErr w:type="spellStart"/>
       <w:r>
         <w:rPr>
           <w:rFonts w:ascii="Consolas" w:eastAsia="Times New Roman" w:hAnsi="Consolas" w:cs="Courier New"/>
@@ -1513,16 +1204,7 @@
           <w:color w:val="0033B3"/>
           <w:lang w:eastAsia="fr-FR"/>
         </w:rPr>
-        <w:t>:enumeration</w:t>
-      </w:r>
-      <w:proofErr w:type="spellEnd"/>
-      <w:r>
-        <w:rPr>
-          <w:rFonts w:ascii="Consolas" w:eastAsia="Times New Roman" w:hAnsi="Consolas" w:cs="Courier New"/>
-          <w:color w:val="0033B3"/>
-          <w:lang w:eastAsia="fr-FR"/>
-        </w:rPr>
-        <w:t xml:space="preserve"> </w:t>
+        <w:t xml:space="preserve">:enumeration </w:t>
       </w:r>
       <w:r>
         <w:rPr>
@@ -1557,7 +1239,6 @@
         <w:br/>
         <w:t xml:space="preserve">    &lt;/</w:t>
       </w:r>
-      <w:proofErr w:type="spellStart"/>
       <w:r>
         <w:rPr>
           <w:rFonts w:ascii="Consolas" w:eastAsia="Times New Roman" w:hAnsi="Consolas" w:cs="Courier New"/>
@@ -1574,7 +1255,6 @@
         </w:rPr>
         <w:t>:restriction</w:t>
       </w:r>
-      <w:proofErr w:type="spellEnd"/>
       <w:r>
         <w:rPr>
           <w:rFonts w:ascii="Consolas" w:eastAsia="Times New Roman" w:hAnsi="Consolas" w:cs="Courier New"/>
@@ -1592,7 +1272,6 @@
         <w:br/>
         <w:t>&lt;/</w:t>
       </w:r>
-      <w:proofErr w:type="spellStart"/>
       <w:r>
         <w:rPr>
           <w:rFonts w:ascii="Consolas" w:eastAsia="Times New Roman" w:hAnsi="Consolas" w:cs="Courier New"/>
@@ -1609,7 +1288,6 @@
         </w:rPr>
         <w:t>:simpleType</w:t>
       </w:r>
-      <w:proofErr w:type="spellEnd"/>
       <w:r>
         <w:rPr>
           <w:rFonts w:ascii="Consolas" w:eastAsia="Times New Roman" w:hAnsi="Consolas" w:cs="Courier New"/>
@@ -2088,11 +1766,21 @@
     <w:r>
       <w:t>/</w:t>
     </w:r>
-    <w:fldSimple w:instr=" NUMPAGES   \* MERGEFORMAT ">
-      <w:r>
-        <w:t>12</w:t>
-      </w:r>
-    </w:fldSimple>
+    <w:r>
+      <w:fldChar w:fldCharType="begin"/>
+    </w:r>
+    <w:r>
+      <w:instrText xml:space="preserve"> NUMPAGES   \* MERGEFORMAT </w:instrText>
+    </w:r>
+    <w:r>
+      <w:fldChar w:fldCharType="separate"/>
+    </w:r>
+    <w:r>
+      <w:t>12</w:t>
+    </w:r>
+    <w:r>
+      <w:fldChar w:fldCharType="end"/>
+    </w:r>
   </w:p>
 </w:ftr>
 </file>

</xml_diff>